<commit_message>
Add the weekly syspr content
</commit_message>
<xml_diff>
--- a/Module/syspr/00_Moduldokumentation.docx
+++ b/Module/syspr/00_Moduldokumentation.docx
@@ -98,6 +98,7 @@
                                       <w:color w:val="5B9BD5" w:themeColor="accent1"/>
                                       <w:sz w:val="64"/>
                                       <w:szCs w:val="64"/>
+                                      <w:lang w:val="de-CH"/>
                                     </w:rPr>
                                     <w:alias w:val="Titel"/>
                                     <w:tag w:val=""/>
@@ -112,6 +113,7 @@
                                         <w:color w:val="5B9BD5" w:themeColor="accent1"/>
                                         <w:sz w:val="64"/>
                                         <w:szCs w:val="64"/>
+                                        <w:lang w:val="de-CH"/>
                                       </w:rPr>
                                       <w:t>Moduldokumentation</w:t>
                                     </w:r>
@@ -130,16 +132,7 @@
                                     <w:sz w:val="40"/>
                                     <w:szCs w:val="40"/>
                                   </w:rPr>
-                                  <w:t>Modul Systemprogrammierung (syspr</w:t>
-                                </w:r>
-                                <w:bookmarkStart w:id="0" w:name="_GoBack"/>
-                                <w:bookmarkEnd w:id="0"/>
-                                <w:r>
-                                  <w:rPr>
-                                    <w:sz w:val="40"/>
-                                    <w:szCs w:val="40"/>
-                                  </w:rPr>
-                                  <w:t>)</w:t>
+                                  <w:t>Modul Systemprogrammierung (syspr)</w:t>
                                 </w:r>
                               </w:p>
                               <w:p>
@@ -203,6 +196,7 @@
                                 <w:color w:val="5B9BD5" w:themeColor="accent1"/>
                                 <w:sz w:val="64"/>
                                 <w:szCs w:val="64"/>
+                                <w:lang w:val="de-CH"/>
                               </w:rPr>
                               <w:alias w:val="Titel"/>
                               <w:tag w:val=""/>
@@ -217,6 +211,7 @@
                                   <w:color w:val="5B9BD5" w:themeColor="accent1"/>
                                   <w:sz w:val="64"/>
                                   <w:szCs w:val="64"/>
+                                  <w:lang w:val="de-CH"/>
                                 </w:rPr>
                                 <w:t>Moduldokumentation</w:t>
                               </w:r>
@@ -235,23 +230,7 @@
                               <w:sz w:val="40"/>
                               <w:szCs w:val="40"/>
                             </w:rPr>
-                            <w:t>Modul Systemprogrammierung (</w:t>
-                          </w:r>
-                          <w:proofErr w:type="spellStart"/>
-                          <w:r>
-                            <w:rPr>
-                              <w:sz w:val="40"/>
-                              <w:szCs w:val="40"/>
-                            </w:rPr>
-                            <w:t>syspr</w:t>
-                          </w:r>
-                          <w:proofErr w:type="spellEnd"/>
-                          <w:r>
-                            <w:rPr>
-                              <w:sz w:val="40"/>
-                              <w:szCs w:val="40"/>
-                            </w:rPr>
-                            <w:t>)</w:t>
+                            <w:t>Modul Systemprogrammierung (syspr)</w:t>
                           </w:r>
                         </w:p>
                         <w:p>
@@ -503,6 +482,8 @@
             <w:t>Inhalt</w:t>
           </w:r>
         </w:p>
+        <w:bookmarkStart w:id="0" w:name="_GoBack"/>
+        <w:bookmarkEnd w:id="0"/>
         <w:p>
           <w:pPr>
             <w:pStyle w:val="TOC1"/>
@@ -521,7 +502,7 @@
           <w:r>
             <w:fldChar w:fldCharType="separate"/>
           </w:r>
-          <w:hyperlink w:anchor="_Toc475369351" w:history="1">
+          <w:hyperlink w:anchor="_Toc475549162" w:history="1">
             <w:r>
               <w:rPr>
                 <w:rStyle w:val="Hyperlink"/>
@@ -563,7 +544,7 @@
                 <w:noProof/>
                 <w:webHidden/>
               </w:rPr>
-              <w:instrText xml:space="preserve"> PAGEREF _Toc475369351 \h </w:instrText>
+              <w:instrText xml:space="preserve"> PAGEREF _Toc475549162 \h </w:instrText>
             </w:r>
             <w:r>
               <w:rPr>
@@ -607,7 +588,7 @@
               <w:lang w:eastAsia="de-CH"/>
             </w:rPr>
           </w:pPr>
-          <w:hyperlink w:anchor="_Toc475369352" w:history="1">
+          <w:hyperlink w:anchor="_Toc475549163" w:history="1">
             <w:r>
               <w:rPr>
                 <w:rStyle w:val="Hyperlink"/>
@@ -649,7 +630,7 @@
                 <w:noProof/>
                 <w:webHidden/>
               </w:rPr>
-              <w:instrText xml:space="preserve"> PAGEREF _Toc475369352 \h </w:instrText>
+              <w:instrText xml:space="preserve"> PAGEREF _Toc475549163 \h </w:instrText>
             </w:r>
             <w:r>
               <w:rPr>
@@ -693,7 +674,7 @@
               <w:lang w:eastAsia="de-CH"/>
             </w:rPr>
           </w:pPr>
-          <w:hyperlink w:anchor="_Toc475369353" w:history="1">
+          <w:hyperlink w:anchor="_Toc475549164" w:history="1">
             <w:r>
               <w:rPr>
                 <w:rStyle w:val="Hyperlink"/>
@@ -735,7 +716,7 @@
                 <w:noProof/>
                 <w:webHidden/>
               </w:rPr>
-              <w:instrText xml:space="preserve"> PAGEREF _Toc475369353 \h </w:instrText>
+              <w:instrText xml:space="preserve"> PAGEREF _Toc475549164 \h </w:instrText>
             </w:r>
             <w:r>
               <w:rPr>
@@ -779,7 +760,7 @@
               <w:lang w:eastAsia="de-CH"/>
             </w:rPr>
           </w:pPr>
-          <w:hyperlink w:anchor="_Toc475369354" w:history="1">
+          <w:hyperlink w:anchor="_Toc475549165" w:history="1">
             <w:r>
               <w:rPr>
                 <w:rStyle w:val="Hyperlink"/>
@@ -821,7 +802,7 @@
                 <w:noProof/>
                 <w:webHidden/>
               </w:rPr>
-              <w:instrText xml:space="preserve"> PAGEREF _Toc475369354 \h </w:instrText>
+              <w:instrText xml:space="preserve"> PAGEREF _Toc475549165 \h </w:instrText>
             </w:r>
             <w:r>
               <w:rPr>
@@ -861,7 +842,7 @@
               <w:lang w:eastAsia="de-CH"/>
             </w:rPr>
           </w:pPr>
-          <w:hyperlink w:anchor="_Toc475369355" w:history="1">
+          <w:hyperlink w:anchor="_Toc475549166" w:history="1">
             <w:r>
               <w:rPr>
                 <w:rStyle w:val="Hyperlink"/>
@@ -903,7 +884,7 @@
                 <w:noProof/>
                 <w:webHidden/>
               </w:rPr>
-              <w:instrText xml:space="preserve"> PAGEREF _Toc475369355 \h </w:instrText>
+              <w:instrText xml:space="preserve"> PAGEREF _Toc475549166 \h </w:instrText>
             </w:r>
             <w:r>
               <w:rPr>
@@ -924,6 +905,948 @@
                 <w:webHidden/>
               </w:rPr>
               <w:t>3</w:t>
+            </w:r>
+            <w:r>
+              <w:rPr>
+                <w:noProof/>
+                <w:webHidden/>
+              </w:rPr>
+              <w:fldChar w:fldCharType="end"/>
+            </w:r>
+          </w:hyperlink>
+        </w:p>
+        <w:p>
+          <w:pPr>
+            <w:pStyle w:val="TOC2"/>
+            <w:tabs>
+              <w:tab w:val="left" w:pos="880"/>
+              <w:tab w:val="right" w:leader="dot" w:pos="9062"/>
+            </w:tabs>
+            <w:rPr>
+              <w:rFonts w:eastAsiaTheme="minorEastAsia"/>
+              <w:noProof/>
+              <w:lang w:eastAsia="de-CH"/>
+            </w:rPr>
+          </w:pPr>
+          <w:hyperlink w:anchor="_Toc475549167" w:history="1">
+            <w:r>
+              <w:rPr>
+                <w:rStyle w:val="Hyperlink"/>
+                <w:noProof/>
+              </w:rPr>
+              <w:t>2.1</w:t>
+            </w:r>
+            <w:r>
+              <w:rPr>
+                <w:rFonts w:eastAsiaTheme="minorEastAsia"/>
+                <w:noProof/>
+                <w:lang w:eastAsia="de-CH"/>
+              </w:rPr>
+              <w:tab/>
+            </w:r>
+            <w:r>
+              <w:rPr>
+                <w:rStyle w:val="Hyperlink"/>
+                <w:noProof/>
+              </w:rPr>
+              <w:t>TIOBE Index</w:t>
+            </w:r>
+            <w:r>
+              <w:rPr>
+                <w:noProof/>
+                <w:webHidden/>
+              </w:rPr>
+              <w:tab/>
+            </w:r>
+            <w:r>
+              <w:rPr>
+                <w:noProof/>
+                <w:webHidden/>
+              </w:rPr>
+              <w:fldChar w:fldCharType="begin"/>
+            </w:r>
+            <w:r>
+              <w:rPr>
+                <w:noProof/>
+                <w:webHidden/>
+              </w:rPr>
+              <w:instrText xml:space="preserve"> PAGEREF _Toc475549167 \h </w:instrText>
+            </w:r>
+            <w:r>
+              <w:rPr>
+                <w:noProof/>
+                <w:webHidden/>
+              </w:rPr>
+            </w:r>
+            <w:r>
+              <w:rPr>
+                <w:noProof/>
+                <w:webHidden/>
+              </w:rPr>
+              <w:fldChar w:fldCharType="separate"/>
+            </w:r>
+            <w:r>
+              <w:rPr>
+                <w:noProof/>
+                <w:webHidden/>
+              </w:rPr>
+              <w:t>3</w:t>
+            </w:r>
+            <w:r>
+              <w:rPr>
+                <w:noProof/>
+                <w:webHidden/>
+              </w:rPr>
+              <w:fldChar w:fldCharType="end"/>
+            </w:r>
+          </w:hyperlink>
+        </w:p>
+        <w:p>
+          <w:pPr>
+            <w:pStyle w:val="TOC2"/>
+            <w:tabs>
+              <w:tab w:val="left" w:pos="880"/>
+              <w:tab w:val="right" w:leader="dot" w:pos="9062"/>
+            </w:tabs>
+            <w:rPr>
+              <w:rFonts w:eastAsiaTheme="minorEastAsia"/>
+              <w:noProof/>
+              <w:lang w:eastAsia="de-CH"/>
+            </w:rPr>
+          </w:pPr>
+          <w:hyperlink w:anchor="_Toc475549168" w:history="1">
+            <w:r>
+              <w:rPr>
+                <w:rStyle w:val="Hyperlink"/>
+                <w:noProof/>
+              </w:rPr>
+              <w:t>2.2</w:t>
+            </w:r>
+            <w:r>
+              <w:rPr>
+                <w:rFonts w:eastAsiaTheme="minorEastAsia"/>
+                <w:noProof/>
+                <w:lang w:eastAsia="de-CH"/>
+              </w:rPr>
+              <w:tab/>
+            </w:r>
+            <w:r>
+              <w:rPr>
+                <w:rStyle w:val="Hyperlink"/>
+                <w:noProof/>
+              </w:rPr>
+              <w:t>Grundzüge der Programmierung in einer prozeduralen Sprache</w:t>
+            </w:r>
+            <w:r>
+              <w:rPr>
+                <w:noProof/>
+                <w:webHidden/>
+              </w:rPr>
+              <w:tab/>
+            </w:r>
+            <w:r>
+              <w:rPr>
+                <w:noProof/>
+                <w:webHidden/>
+              </w:rPr>
+              <w:fldChar w:fldCharType="begin"/>
+            </w:r>
+            <w:r>
+              <w:rPr>
+                <w:noProof/>
+                <w:webHidden/>
+              </w:rPr>
+              <w:instrText xml:space="preserve"> PAGEREF _Toc475549168 \h </w:instrText>
+            </w:r>
+            <w:r>
+              <w:rPr>
+                <w:noProof/>
+                <w:webHidden/>
+              </w:rPr>
+            </w:r>
+            <w:r>
+              <w:rPr>
+                <w:noProof/>
+                <w:webHidden/>
+              </w:rPr>
+              <w:fldChar w:fldCharType="separate"/>
+            </w:r>
+            <w:r>
+              <w:rPr>
+                <w:noProof/>
+                <w:webHidden/>
+              </w:rPr>
+              <w:t>3</w:t>
+            </w:r>
+            <w:r>
+              <w:rPr>
+                <w:noProof/>
+                <w:webHidden/>
+              </w:rPr>
+              <w:fldChar w:fldCharType="end"/>
+            </w:r>
+          </w:hyperlink>
+        </w:p>
+        <w:p>
+          <w:pPr>
+            <w:pStyle w:val="TOC2"/>
+            <w:tabs>
+              <w:tab w:val="left" w:pos="880"/>
+              <w:tab w:val="right" w:leader="dot" w:pos="9062"/>
+            </w:tabs>
+            <w:rPr>
+              <w:rFonts w:eastAsiaTheme="minorEastAsia"/>
+              <w:noProof/>
+              <w:lang w:eastAsia="de-CH"/>
+            </w:rPr>
+          </w:pPr>
+          <w:hyperlink w:anchor="_Toc475549169" w:history="1">
+            <w:r>
+              <w:rPr>
+                <w:rStyle w:val="Hyperlink"/>
+                <w:noProof/>
+              </w:rPr>
+              <w:t>2.3</w:t>
+            </w:r>
+            <w:r>
+              <w:rPr>
+                <w:rFonts w:eastAsiaTheme="minorEastAsia"/>
+                <w:noProof/>
+                <w:lang w:eastAsia="de-CH"/>
+              </w:rPr>
+              <w:tab/>
+            </w:r>
+            <w:r>
+              <w:rPr>
+                <w:rStyle w:val="Hyperlink"/>
+                <w:noProof/>
+              </w:rPr>
+              <w:t>Kontrollflüsse und Schleifen</w:t>
+            </w:r>
+            <w:r>
+              <w:rPr>
+                <w:noProof/>
+                <w:webHidden/>
+              </w:rPr>
+              <w:tab/>
+            </w:r>
+            <w:r>
+              <w:rPr>
+                <w:noProof/>
+                <w:webHidden/>
+              </w:rPr>
+              <w:fldChar w:fldCharType="begin"/>
+            </w:r>
+            <w:r>
+              <w:rPr>
+                <w:noProof/>
+                <w:webHidden/>
+              </w:rPr>
+              <w:instrText xml:space="preserve"> PAGEREF _Toc475549169 \h </w:instrText>
+            </w:r>
+            <w:r>
+              <w:rPr>
+                <w:noProof/>
+                <w:webHidden/>
+              </w:rPr>
+            </w:r>
+            <w:r>
+              <w:rPr>
+                <w:noProof/>
+                <w:webHidden/>
+              </w:rPr>
+              <w:fldChar w:fldCharType="separate"/>
+            </w:r>
+            <w:r>
+              <w:rPr>
+                <w:noProof/>
+                <w:webHidden/>
+              </w:rPr>
+              <w:t>4</w:t>
+            </w:r>
+            <w:r>
+              <w:rPr>
+                <w:noProof/>
+                <w:webHidden/>
+              </w:rPr>
+              <w:fldChar w:fldCharType="end"/>
+            </w:r>
+          </w:hyperlink>
+        </w:p>
+        <w:p>
+          <w:pPr>
+            <w:pStyle w:val="TOC2"/>
+            <w:tabs>
+              <w:tab w:val="left" w:pos="880"/>
+              <w:tab w:val="right" w:leader="dot" w:pos="9062"/>
+            </w:tabs>
+            <w:rPr>
+              <w:rFonts w:eastAsiaTheme="minorEastAsia"/>
+              <w:noProof/>
+              <w:lang w:eastAsia="de-CH"/>
+            </w:rPr>
+          </w:pPr>
+          <w:hyperlink w:anchor="_Toc475549170" w:history="1">
+            <w:r>
+              <w:rPr>
+                <w:rStyle w:val="Hyperlink"/>
+                <w:noProof/>
+              </w:rPr>
+              <w:t>2.4</w:t>
+            </w:r>
+            <w:r>
+              <w:rPr>
+                <w:rFonts w:eastAsiaTheme="minorEastAsia"/>
+                <w:noProof/>
+                <w:lang w:eastAsia="de-CH"/>
+              </w:rPr>
+              <w:tab/>
+            </w:r>
+            <w:r>
+              <w:rPr>
+                <w:rStyle w:val="Hyperlink"/>
+                <w:noProof/>
+              </w:rPr>
+              <w:t>Zusammengesetzte Datentypen und Zeiger</w:t>
+            </w:r>
+            <w:r>
+              <w:rPr>
+                <w:noProof/>
+                <w:webHidden/>
+              </w:rPr>
+              <w:tab/>
+            </w:r>
+            <w:r>
+              <w:rPr>
+                <w:noProof/>
+                <w:webHidden/>
+              </w:rPr>
+              <w:fldChar w:fldCharType="begin"/>
+            </w:r>
+            <w:r>
+              <w:rPr>
+                <w:noProof/>
+                <w:webHidden/>
+              </w:rPr>
+              <w:instrText xml:space="preserve"> PAGEREF _Toc475549170 \h </w:instrText>
+            </w:r>
+            <w:r>
+              <w:rPr>
+                <w:noProof/>
+                <w:webHidden/>
+              </w:rPr>
+            </w:r>
+            <w:r>
+              <w:rPr>
+                <w:noProof/>
+                <w:webHidden/>
+              </w:rPr>
+              <w:fldChar w:fldCharType="separate"/>
+            </w:r>
+            <w:r>
+              <w:rPr>
+                <w:noProof/>
+                <w:webHidden/>
+              </w:rPr>
+              <w:t>4</w:t>
+            </w:r>
+            <w:r>
+              <w:rPr>
+                <w:noProof/>
+                <w:webHidden/>
+              </w:rPr>
+              <w:fldChar w:fldCharType="end"/>
+            </w:r>
+          </w:hyperlink>
+        </w:p>
+        <w:p>
+          <w:pPr>
+            <w:pStyle w:val="TOC2"/>
+            <w:tabs>
+              <w:tab w:val="left" w:pos="880"/>
+              <w:tab w:val="right" w:leader="dot" w:pos="9062"/>
+            </w:tabs>
+            <w:rPr>
+              <w:rFonts w:eastAsiaTheme="minorEastAsia"/>
+              <w:noProof/>
+              <w:lang w:eastAsia="de-CH"/>
+            </w:rPr>
+          </w:pPr>
+          <w:hyperlink w:anchor="_Toc475549171" w:history="1">
+            <w:r>
+              <w:rPr>
+                <w:rStyle w:val="Hyperlink"/>
+                <w:noProof/>
+              </w:rPr>
+              <w:t>2.5</w:t>
+            </w:r>
+            <w:r>
+              <w:rPr>
+                <w:rFonts w:eastAsiaTheme="minorEastAsia"/>
+                <w:noProof/>
+                <w:lang w:eastAsia="de-CH"/>
+              </w:rPr>
+              <w:tab/>
+            </w:r>
+            <w:r>
+              <w:rPr>
+                <w:rStyle w:val="Hyperlink"/>
+                <w:noProof/>
+              </w:rPr>
+              <w:t>Aufbau einer Programmierumgebung</w:t>
+            </w:r>
+            <w:r>
+              <w:rPr>
+                <w:noProof/>
+                <w:webHidden/>
+              </w:rPr>
+              <w:tab/>
+            </w:r>
+            <w:r>
+              <w:rPr>
+                <w:noProof/>
+                <w:webHidden/>
+              </w:rPr>
+              <w:fldChar w:fldCharType="begin"/>
+            </w:r>
+            <w:r>
+              <w:rPr>
+                <w:noProof/>
+                <w:webHidden/>
+              </w:rPr>
+              <w:instrText xml:space="preserve"> PAGEREF _Toc475549171 \h </w:instrText>
+            </w:r>
+            <w:r>
+              <w:rPr>
+                <w:noProof/>
+                <w:webHidden/>
+              </w:rPr>
+            </w:r>
+            <w:r>
+              <w:rPr>
+                <w:noProof/>
+                <w:webHidden/>
+              </w:rPr>
+              <w:fldChar w:fldCharType="separate"/>
+            </w:r>
+            <w:r>
+              <w:rPr>
+                <w:noProof/>
+                <w:webHidden/>
+              </w:rPr>
+              <w:t>4</w:t>
+            </w:r>
+            <w:r>
+              <w:rPr>
+                <w:noProof/>
+                <w:webHidden/>
+              </w:rPr>
+              <w:fldChar w:fldCharType="end"/>
+            </w:r>
+          </w:hyperlink>
+        </w:p>
+        <w:p>
+          <w:pPr>
+            <w:pStyle w:val="TOC2"/>
+            <w:tabs>
+              <w:tab w:val="left" w:pos="880"/>
+              <w:tab w:val="right" w:leader="dot" w:pos="9062"/>
+            </w:tabs>
+            <w:rPr>
+              <w:rFonts w:eastAsiaTheme="minorEastAsia"/>
+              <w:noProof/>
+              <w:lang w:eastAsia="de-CH"/>
+            </w:rPr>
+          </w:pPr>
+          <w:hyperlink w:anchor="_Toc475549172" w:history="1">
+            <w:r>
+              <w:rPr>
+                <w:rStyle w:val="Hyperlink"/>
+                <w:noProof/>
+              </w:rPr>
+              <w:t>2.6</w:t>
+            </w:r>
+            <w:r>
+              <w:rPr>
+                <w:rFonts w:eastAsiaTheme="minorEastAsia"/>
+                <w:noProof/>
+                <w:lang w:eastAsia="de-CH"/>
+              </w:rPr>
+              <w:tab/>
+            </w:r>
+            <w:r>
+              <w:rPr>
+                <w:rStyle w:val="Hyperlink"/>
+                <w:noProof/>
+              </w:rPr>
+              <w:t>Gründe für C</w:t>
+            </w:r>
+            <w:r>
+              <w:rPr>
+                <w:noProof/>
+                <w:webHidden/>
+              </w:rPr>
+              <w:tab/>
+            </w:r>
+            <w:r>
+              <w:rPr>
+                <w:noProof/>
+                <w:webHidden/>
+              </w:rPr>
+              <w:fldChar w:fldCharType="begin"/>
+            </w:r>
+            <w:r>
+              <w:rPr>
+                <w:noProof/>
+                <w:webHidden/>
+              </w:rPr>
+              <w:instrText xml:space="preserve"> PAGEREF _Toc475549172 \h </w:instrText>
+            </w:r>
+            <w:r>
+              <w:rPr>
+                <w:noProof/>
+                <w:webHidden/>
+              </w:rPr>
+            </w:r>
+            <w:r>
+              <w:rPr>
+                <w:noProof/>
+                <w:webHidden/>
+              </w:rPr>
+              <w:fldChar w:fldCharType="separate"/>
+            </w:r>
+            <w:r>
+              <w:rPr>
+                <w:noProof/>
+                <w:webHidden/>
+              </w:rPr>
+              <w:t>5</w:t>
+            </w:r>
+            <w:r>
+              <w:rPr>
+                <w:noProof/>
+                <w:webHidden/>
+              </w:rPr>
+              <w:fldChar w:fldCharType="end"/>
+            </w:r>
+          </w:hyperlink>
+        </w:p>
+        <w:p>
+          <w:pPr>
+            <w:pStyle w:val="TOC2"/>
+            <w:tabs>
+              <w:tab w:val="left" w:pos="880"/>
+              <w:tab w:val="right" w:leader="dot" w:pos="9062"/>
+            </w:tabs>
+            <w:rPr>
+              <w:rFonts w:eastAsiaTheme="minorEastAsia"/>
+              <w:noProof/>
+              <w:lang w:eastAsia="de-CH"/>
+            </w:rPr>
+          </w:pPr>
+          <w:hyperlink w:anchor="_Toc475549173" w:history="1">
+            <w:r>
+              <w:rPr>
+                <w:rStyle w:val="Hyperlink"/>
+                <w:noProof/>
+              </w:rPr>
+              <w:t>2.7</w:t>
+            </w:r>
+            <w:r>
+              <w:rPr>
+                <w:rFonts w:eastAsiaTheme="minorEastAsia"/>
+                <w:noProof/>
+                <w:lang w:eastAsia="de-CH"/>
+              </w:rPr>
+              <w:tab/>
+            </w:r>
+            <w:r>
+              <w:rPr>
+                <w:rStyle w:val="Hyperlink"/>
+                <w:noProof/>
+              </w:rPr>
+              <w:t>Dateien in C</w:t>
+            </w:r>
+            <w:r>
+              <w:rPr>
+                <w:noProof/>
+                <w:webHidden/>
+              </w:rPr>
+              <w:tab/>
+            </w:r>
+            <w:r>
+              <w:rPr>
+                <w:noProof/>
+                <w:webHidden/>
+              </w:rPr>
+              <w:fldChar w:fldCharType="begin"/>
+            </w:r>
+            <w:r>
+              <w:rPr>
+                <w:noProof/>
+                <w:webHidden/>
+              </w:rPr>
+              <w:instrText xml:space="preserve"> PAGEREF _Toc475549173 \h </w:instrText>
+            </w:r>
+            <w:r>
+              <w:rPr>
+                <w:noProof/>
+                <w:webHidden/>
+              </w:rPr>
+            </w:r>
+            <w:r>
+              <w:rPr>
+                <w:noProof/>
+                <w:webHidden/>
+              </w:rPr>
+              <w:fldChar w:fldCharType="separate"/>
+            </w:r>
+            <w:r>
+              <w:rPr>
+                <w:noProof/>
+                <w:webHidden/>
+              </w:rPr>
+              <w:t>5</w:t>
+            </w:r>
+            <w:r>
+              <w:rPr>
+                <w:noProof/>
+                <w:webHidden/>
+              </w:rPr>
+              <w:fldChar w:fldCharType="end"/>
+            </w:r>
+          </w:hyperlink>
+        </w:p>
+        <w:p>
+          <w:pPr>
+            <w:pStyle w:val="TOC2"/>
+            <w:tabs>
+              <w:tab w:val="left" w:pos="880"/>
+              <w:tab w:val="right" w:leader="dot" w:pos="9062"/>
+            </w:tabs>
+            <w:rPr>
+              <w:rFonts w:eastAsiaTheme="minorEastAsia"/>
+              <w:noProof/>
+              <w:lang w:eastAsia="de-CH"/>
+            </w:rPr>
+          </w:pPr>
+          <w:hyperlink w:anchor="_Toc475549174" w:history="1">
+            <w:r>
+              <w:rPr>
+                <w:rStyle w:val="Hyperlink"/>
+                <w:noProof/>
+              </w:rPr>
+              <w:t>2.8</w:t>
+            </w:r>
+            <w:r>
+              <w:rPr>
+                <w:rFonts w:eastAsiaTheme="minorEastAsia"/>
+                <w:noProof/>
+                <w:lang w:eastAsia="de-CH"/>
+              </w:rPr>
+              <w:tab/>
+            </w:r>
+            <w:r>
+              <w:rPr>
+                <w:rStyle w:val="Hyperlink"/>
+                <w:noProof/>
+              </w:rPr>
+              <w:t>Das erste C Programm</w:t>
+            </w:r>
+            <w:r>
+              <w:rPr>
+                <w:noProof/>
+                <w:webHidden/>
+              </w:rPr>
+              <w:tab/>
+            </w:r>
+            <w:r>
+              <w:rPr>
+                <w:noProof/>
+                <w:webHidden/>
+              </w:rPr>
+              <w:fldChar w:fldCharType="begin"/>
+            </w:r>
+            <w:r>
+              <w:rPr>
+                <w:noProof/>
+                <w:webHidden/>
+              </w:rPr>
+              <w:instrText xml:space="preserve"> PAGEREF _Toc475549174 \h </w:instrText>
+            </w:r>
+            <w:r>
+              <w:rPr>
+                <w:noProof/>
+                <w:webHidden/>
+              </w:rPr>
+            </w:r>
+            <w:r>
+              <w:rPr>
+                <w:noProof/>
+                <w:webHidden/>
+              </w:rPr>
+              <w:fldChar w:fldCharType="separate"/>
+            </w:r>
+            <w:r>
+              <w:rPr>
+                <w:noProof/>
+                <w:webHidden/>
+              </w:rPr>
+              <w:t>5</w:t>
+            </w:r>
+            <w:r>
+              <w:rPr>
+                <w:noProof/>
+                <w:webHidden/>
+              </w:rPr>
+              <w:fldChar w:fldCharType="end"/>
+            </w:r>
+          </w:hyperlink>
+        </w:p>
+        <w:p>
+          <w:pPr>
+            <w:pStyle w:val="TOC2"/>
+            <w:tabs>
+              <w:tab w:val="left" w:pos="880"/>
+              <w:tab w:val="right" w:leader="dot" w:pos="9062"/>
+            </w:tabs>
+            <w:rPr>
+              <w:rFonts w:eastAsiaTheme="minorEastAsia"/>
+              <w:noProof/>
+              <w:lang w:eastAsia="de-CH"/>
+            </w:rPr>
+          </w:pPr>
+          <w:hyperlink w:anchor="_Toc475549175" w:history="1">
+            <w:r>
+              <w:rPr>
+                <w:rStyle w:val="Hyperlink"/>
+                <w:noProof/>
+              </w:rPr>
+              <w:t>2.9</w:t>
+            </w:r>
+            <w:r>
+              <w:rPr>
+                <w:rFonts w:eastAsiaTheme="minorEastAsia"/>
+                <w:noProof/>
+                <w:lang w:eastAsia="de-CH"/>
+              </w:rPr>
+              <w:tab/>
+            </w:r>
+            <w:r>
+              <w:rPr>
+                <w:rStyle w:val="Hyperlink"/>
+                <w:noProof/>
+              </w:rPr>
+              <w:t>Ein komplexeres C Programm</w:t>
+            </w:r>
+            <w:r>
+              <w:rPr>
+                <w:noProof/>
+                <w:webHidden/>
+              </w:rPr>
+              <w:tab/>
+            </w:r>
+            <w:r>
+              <w:rPr>
+                <w:noProof/>
+                <w:webHidden/>
+              </w:rPr>
+              <w:fldChar w:fldCharType="begin"/>
+            </w:r>
+            <w:r>
+              <w:rPr>
+                <w:noProof/>
+                <w:webHidden/>
+              </w:rPr>
+              <w:instrText xml:space="preserve"> PAGEREF _Toc475549175 \h </w:instrText>
+            </w:r>
+            <w:r>
+              <w:rPr>
+                <w:noProof/>
+                <w:webHidden/>
+              </w:rPr>
+            </w:r>
+            <w:r>
+              <w:rPr>
+                <w:noProof/>
+                <w:webHidden/>
+              </w:rPr>
+              <w:fldChar w:fldCharType="separate"/>
+            </w:r>
+            <w:r>
+              <w:rPr>
+                <w:noProof/>
+                <w:webHidden/>
+              </w:rPr>
+              <w:t>6</w:t>
+            </w:r>
+            <w:r>
+              <w:rPr>
+                <w:noProof/>
+                <w:webHidden/>
+              </w:rPr>
+              <w:fldChar w:fldCharType="end"/>
+            </w:r>
+          </w:hyperlink>
+        </w:p>
+        <w:p>
+          <w:pPr>
+            <w:pStyle w:val="TOC2"/>
+            <w:tabs>
+              <w:tab w:val="left" w:pos="880"/>
+              <w:tab w:val="right" w:leader="dot" w:pos="9062"/>
+            </w:tabs>
+            <w:rPr>
+              <w:rFonts w:eastAsiaTheme="minorEastAsia"/>
+              <w:noProof/>
+              <w:lang w:eastAsia="de-CH"/>
+            </w:rPr>
+          </w:pPr>
+          <w:hyperlink w:anchor="_Toc475549176" w:history="1">
+            <w:r>
+              <w:rPr>
+                <w:rStyle w:val="Hyperlink"/>
+                <w:noProof/>
+              </w:rPr>
+              <w:t>2.10</w:t>
+            </w:r>
+            <w:r>
+              <w:rPr>
+                <w:rFonts w:eastAsiaTheme="minorEastAsia"/>
+                <w:noProof/>
+                <w:lang w:eastAsia="de-CH"/>
+              </w:rPr>
+              <w:tab/>
+            </w:r>
+            <w:r>
+              <w:rPr>
+                <w:rStyle w:val="Hyperlink"/>
+                <w:noProof/>
+              </w:rPr>
+              <w:t>ASCII Tabelle</w:t>
+            </w:r>
+            <w:r>
+              <w:rPr>
+                <w:noProof/>
+                <w:webHidden/>
+              </w:rPr>
+              <w:tab/>
+            </w:r>
+            <w:r>
+              <w:rPr>
+                <w:noProof/>
+                <w:webHidden/>
+              </w:rPr>
+              <w:fldChar w:fldCharType="begin"/>
+            </w:r>
+            <w:r>
+              <w:rPr>
+                <w:noProof/>
+                <w:webHidden/>
+              </w:rPr>
+              <w:instrText xml:space="preserve"> PAGEREF _Toc475549176 \h </w:instrText>
+            </w:r>
+            <w:r>
+              <w:rPr>
+                <w:noProof/>
+                <w:webHidden/>
+              </w:rPr>
+            </w:r>
+            <w:r>
+              <w:rPr>
+                <w:noProof/>
+                <w:webHidden/>
+              </w:rPr>
+              <w:fldChar w:fldCharType="separate"/>
+            </w:r>
+            <w:r>
+              <w:rPr>
+                <w:noProof/>
+                <w:webHidden/>
+              </w:rPr>
+              <w:t>6</w:t>
+            </w:r>
+            <w:r>
+              <w:rPr>
+                <w:noProof/>
+                <w:webHidden/>
+              </w:rPr>
+              <w:fldChar w:fldCharType="end"/>
+            </w:r>
+          </w:hyperlink>
+        </w:p>
+        <w:p>
+          <w:pPr>
+            <w:pStyle w:val="TOC1"/>
+            <w:rPr>
+              <w:rFonts w:eastAsiaTheme="minorEastAsia"/>
+              <w:noProof/>
+              <w:lang w:eastAsia="de-CH"/>
+            </w:rPr>
+          </w:pPr>
+          <w:hyperlink w:anchor="_Toc475549177" w:history="1">
+            <w:r>
+              <w:rPr>
+                <w:rStyle w:val="Hyperlink"/>
+                <w:noProof/>
+              </w:rPr>
+              <w:t>3</w:t>
+            </w:r>
+            <w:r>
+              <w:rPr>
+                <w:rFonts w:eastAsiaTheme="minorEastAsia"/>
+                <w:noProof/>
+                <w:lang w:eastAsia="de-CH"/>
+              </w:rPr>
+              <w:tab/>
+            </w:r>
+            <w:r>
+              <w:rPr>
+                <w:rStyle w:val="Hyperlink"/>
+                <w:noProof/>
+              </w:rPr>
+              <w:t>Woche 2</w:t>
+            </w:r>
+            <w:r>
+              <w:rPr>
+                <w:noProof/>
+                <w:webHidden/>
+              </w:rPr>
+              <w:tab/>
+            </w:r>
+            <w:r>
+              <w:rPr>
+                <w:noProof/>
+                <w:webHidden/>
+              </w:rPr>
+              <w:fldChar w:fldCharType="begin"/>
+            </w:r>
+            <w:r>
+              <w:rPr>
+                <w:noProof/>
+                <w:webHidden/>
+              </w:rPr>
+              <w:instrText xml:space="preserve"> PAGEREF _Toc475549177 \h </w:instrText>
+            </w:r>
+            <w:r>
+              <w:rPr>
+                <w:noProof/>
+                <w:webHidden/>
+              </w:rPr>
+            </w:r>
+            <w:r>
+              <w:rPr>
+                <w:noProof/>
+                <w:webHidden/>
+              </w:rPr>
+              <w:fldChar w:fldCharType="separate"/>
+            </w:r>
+            <w:r>
+              <w:rPr>
+                <w:noProof/>
+                <w:webHidden/>
+              </w:rPr>
+              <w:t>7</w:t>
             </w:r>
             <w:r>
               <w:rPr>
@@ -960,7 +1883,7 @@
       </w:pPr>
       <w:bookmarkStart w:id="1" w:name="_Toc430435984"/>
       <w:bookmarkStart w:id="2" w:name="_Toc431304092"/>
-      <w:bookmarkStart w:id="3" w:name="_Toc475369351"/>
+      <w:bookmarkStart w:id="3" w:name="_Toc475549162"/>
       <w:r>
         <w:lastRenderedPageBreak/>
         <w:t>Einleitung</w:t>
@@ -976,7 +1899,7 @@
       <w:bookmarkStart w:id="4" w:name="_Toc430422362"/>
       <w:bookmarkStart w:id="5" w:name="_Toc430435985"/>
       <w:bookmarkStart w:id="6" w:name="_Toc431304093"/>
-      <w:bookmarkStart w:id="7" w:name="_Toc475369352"/>
+      <w:bookmarkStart w:id="7" w:name="_Toc475549163"/>
       <w:r>
         <w:t>Einleitung</w:t>
       </w:r>
@@ -1003,7 +1926,7 @@
       <w:bookmarkStart w:id="8" w:name="_Toc430422363"/>
       <w:bookmarkStart w:id="9" w:name="_Toc430435986"/>
       <w:bookmarkStart w:id="10" w:name="_Toc431304094"/>
-      <w:bookmarkStart w:id="11" w:name="_Toc475369353"/>
+      <w:bookmarkStart w:id="11" w:name="_Toc475549164"/>
       <w:r>
         <w:t>Lernziele</w:t>
       </w:r>
@@ -1026,7 +1949,91 @@
         </w:numPr>
       </w:pPr>
       <w:r>
-        <w:t>TODO</w:t>
+        <w:t>Kennenlernen des Betriebssystems, beziehungsweise der wesentlichen Systemressourcen aus Sicht des Programmierers:</w:t>
+      </w:r>
+    </w:p>
+    <w:p>
+      <w:pPr>
+        <w:pStyle w:val="ListParagraph"/>
+        <w:numPr>
+          <w:ilvl w:val="1"/>
+          <w:numId w:val="2"/>
+        </w:numPr>
+      </w:pPr>
+      <w:r>
+        <w:t>Dateisystem</w:t>
+      </w:r>
+    </w:p>
+    <w:p>
+      <w:pPr>
+        <w:pStyle w:val="ListParagraph"/>
+        <w:numPr>
+          <w:ilvl w:val="1"/>
+          <w:numId w:val="2"/>
+        </w:numPr>
+      </w:pPr>
+      <w:r>
+        <w:t>Prozesssteuerung</w:t>
+      </w:r>
+    </w:p>
+    <w:p>
+      <w:pPr>
+        <w:pStyle w:val="ListParagraph"/>
+        <w:numPr>
+          <w:ilvl w:val="1"/>
+          <w:numId w:val="2"/>
+        </w:numPr>
+      </w:pPr>
+      <w:r>
+        <w:t>Interprozesskommunikation</w:t>
+      </w:r>
+    </w:p>
+    <w:p>
+      <w:pPr>
+        <w:pStyle w:val="ListParagraph"/>
+        <w:numPr>
+          <w:ilvl w:val="1"/>
+          <w:numId w:val="2"/>
+        </w:numPr>
+      </w:pPr>
+      <w:r>
+        <w:t>Synchronisation</w:t>
+      </w:r>
+    </w:p>
+    <w:p>
+      <w:pPr>
+        <w:pStyle w:val="ListParagraph"/>
+        <w:numPr>
+          <w:ilvl w:val="0"/>
+          <w:numId w:val="2"/>
+        </w:numPr>
+      </w:pPr>
+      <w:r>
+        <w:t>Kennenlernen der Windows API</w:t>
+      </w:r>
+    </w:p>
+    <w:p>
+      <w:pPr>
+        <w:pStyle w:val="ListParagraph"/>
+        <w:numPr>
+          <w:ilvl w:val="0"/>
+          <w:numId w:val="2"/>
+        </w:numPr>
+      </w:pPr>
+      <w:r>
+        <w:t>Zusammenhang der Windows API mit anderen Programmiersprachen</w:t>
+      </w:r>
+    </w:p>
+    <w:p>
+      <w:pPr>
+        <w:pStyle w:val="ListParagraph"/>
+        <w:numPr>
+          <w:ilvl w:val="0"/>
+          <w:numId w:val="2"/>
+        </w:numPr>
+      </w:pPr>
+      <w:r>
+        <w:t>Kennenlernen der Programmiersprache C</w:t>
       </w:r>
     </w:p>
     <w:p>
@@ -1036,7 +2043,7 @@
       <w:bookmarkStart w:id="12" w:name="_Toc430422364"/>
       <w:bookmarkStart w:id="13" w:name="_Toc430435987"/>
       <w:bookmarkStart w:id="14" w:name="_Toc431304095"/>
-      <w:bookmarkStart w:id="15" w:name="_Toc475369354"/>
+      <w:bookmarkStart w:id="15" w:name="_Toc475549165"/>
       <w:r>
         <w:t>Prüfungen</w:t>
       </w:r>
@@ -1047,7 +2054,22 @@
     </w:p>
     <w:p>
       <w:r>
-        <w:t>TODO</w:t>
+        <w:t>Die Modulnote setzt sich zu 10</w:t>
+      </w:r>
+      <w:r>
+        <w:t>0% aus zwei Semesterprüfungen zu je 5</w:t>
+      </w:r>
+      <w:r>
+        <w:t>0</w:t>
+      </w:r>
+      <w:r>
+        <w:t xml:space="preserve">% </w:t>
+      </w:r>
+      <w:r>
+        <w:t>zusammen</w:t>
+      </w:r>
+      <w:r>
+        <w:t>.</w:t>
       </w:r>
     </w:p>
     <w:p/>
@@ -1055,7 +2077,7 @@
       <w:pPr>
         <w:pStyle w:val="Heading1"/>
       </w:pPr>
-      <w:bookmarkStart w:id="16" w:name="_Toc475369355"/>
+      <w:bookmarkStart w:id="16" w:name="_Toc475549166"/>
       <w:r>
         <w:lastRenderedPageBreak/>
         <w:t>Woche 1</w:t>
@@ -1063,14 +2085,645 @@
       <w:bookmarkEnd w:id="16"/>
     </w:p>
     <w:p>
+      <w:pPr>
+        <w:pStyle w:val="Heading2"/>
+      </w:pPr>
+      <w:bookmarkStart w:id="17" w:name="_Toc475549167"/>
+      <w:r>
+        <w:t>TIOBE Index</w:t>
+      </w:r>
+      <w:bookmarkEnd w:id="17"/>
+    </w:p>
+    <w:p>
+      <w:r>
+        <w:rPr>
+          <w:noProof/>
+          <w:lang w:eastAsia="de-CH"/>
+        </w:rPr>
+        <w:drawing>
+          <wp:inline distT="0" distB="0" distL="0" distR="0" wp14:anchorId="522C8B58" wp14:editId="11EA9553">
+            <wp:extent cx="5760720" cy="3049905"/>
+            <wp:effectExtent l="0" t="0" r="0" b="0"/>
+            <wp:docPr id="1" name="Picture 1"/>
+            <wp:cNvGraphicFramePr>
+              <a:graphicFrameLocks xmlns:a="http://schemas.openxmlformats.org/drawingml/2006/main" noChangeAspect="1"/>
+            </wp:cNvGraphicFramePr>
+            <a:graphic xmlns:a="http://schemas.openxmlformats.org/drawingml/2006/main">
+              <a:graphicData uri="http://schemas.openxmlformats.org/drawingml/2006/picture">
+                <pic:pic xmlns:pic="http://schemas.openxmlformats.org/drawingml/2006/picture">
+                  <pic:nvPicPr>
+                    <pic:cNvPr id="1" name=""/>
+                    <pic:cNvPicPr/>
+                  </pic:nvPicPr>
+                  <pic:blipFill>
+                    <a:blip r:embed="rId9"/>
+                    <a:stretch>
+                      <a:fillRect/>
+                    </a:stretch>
+                  </pic:blipFill>
+                  <pic:spPr>
+                    <a:xfrm>
+                      <a:off x="0" y="0"/>
+                      <a:ext cx="5760720" cy="3049905"/>
+                    </a:xfrm>
+                    <a:prstGeom prst="rect">
+                      <a:avLst/>
+                    </a:prstGeom>
+                  </pic:spPr>
+                </pic:pic>
+              </a:graphicData>
+            </a:graphic>
+          </wp:inline>
+        </w:drawing>
+      </w:r>
+    </w:p>
+    <w:p>
+      <w:pPr>
+        <w:pStyle w:val="Heading2"/>
+      </w:pPr>
+      <w:bookmarkStart w:id="18" w:name="_Toc475549168"/>
+      <w:r>
+        <w:t>Grundzüge der Programmierung in einer prozeduralen Sprache</w:t>
+      </w:r>
+      <w:bookmarkEnd w:id="18"/>
+    </w:p>
+    <w:p>
+      <w:r>
+        <w:rPr>
+          <w:noProof/>
+          <w:lang w:eastAsia="de-CH"/>
+        </w:rPr>
+        <w:drawing>
+          <wp:inline distT="0" distB="0" distL="0" distR="0" wp14:anchorId="6F6F4945" wp14:editId="1B5ADE25">
+            <wp:extent cx="3571631" cy="1982271"/>
+            <wp:effectExtent l="0" t="0" r="0" b="0"/>
+            <wp:docPr id="2" name="Picture 2"/>
+            <wp:cNvGraphicFramePr>
+              <a:graphicFrameLocks xmlns:a="http://schemas.openxmlformats.org/drawingml/2006/main" noChangeAspect="1"/>
+            </wp:cNvGraphicFramePr>
+            <a:graphic xmlns:a="http://schemas.openxmlformats.org/drawingml/2006/main">
+              <a:graphicData uri="http://schemas.openxmlformats.org/drawingml/2006/picture">
+                <pic:pic xmlns:pic="http://schemas.openxmlformats.org/drawingml/2006/picture">
+                  <pic:nvPicPr>
+                    <pic:cNvPr id="1" name=""/>
+                    <pic:cNvPicPr/>
+                  </pic:nvPicPr>
+                  <pic:blipFill>
+                    <a:blip r:embed="rId10"/>
+                    <a:stretch>
+                      <a:fillRect/>
+                    </a:stretch>
+                  </pic:blipFill>
+                  <pic:spPr>
+                    <a:xfrm>
+                      <a:off x="0" y="0"/>
+                      <a:ext cx="3581696" cy="1987857"/>
+                    </a:xfrm>
+                    <a:prstGeom prst="rect">
+                      <a:avLst/>
+                    </a:prstGeom>
+                  </pic:spPr>
+                </pic:pic>
+              </a:graphicData>
+            </a:graphic>
+          </wp:inline>
+        </w:drawing>
+      </w:r>
+    </w:p>
+    <w:p>
+      <w:r>
+        <w:rPr>
+          <w:noProof/>
+          <w:lang w:eastAsia="de-CH"/>
+        </w:rPr>
+        <w:drawing>
+          <wp:inline distT="0" distB="0" distL="0" distR="0" wp14:anchorId="0808F182" wp14:editId="5A25C751">
+            <wp:extent cx="5760720" cy="3008630"/>
+            <wp:effectExtent l="0" t="0" r="0" b="1270"/>
+            <wp:docPr id="3" name="Picture 3"/>
+            <wp:cNvGraphicFramePr>
+              <a:graphicFrameLocks xmlns:a="http://schemas.openxmlformats.org/drawingml/2006/main" noChangeAspect="1"/>
+            </wp:cNvGraphicFramePr>
+            <a:graphic xmlns:a="http://schemas.openxmlformats.org/drawingml/2006/main">
+              <a:graphicData uri="http://schemas.openxmlformats.org/drawingml/2006/picture">
+                <pic:pic xmlns:pic="http://schemas.openxmlformats.org/drawingml/2006/picture">
+                  <pic:nvPicPr>
+                    <pic:cNvPr id="1" name=""/>
+                    <pic:cNvPicPr/>
+                  </pic:nvPicPr>
+                  <pic:blipFill>
+                    <a:blip r:embed="rId11"/>
+                    <a:stretch>
+                      <a:fillRect/>
+                    </a:stretch>
+                  </pic:blipFill>
+                  <pic:spPr>
+                    <a:xfrm>
+                      <a:off x="0" y="0"/>
+                      <a:ext cx="5760720" cy="3008630"/>
+                    </a:xfrm>
+                    <a:prstGeom prst="rect">
+                      <a:avLst/>
+                    </a:prstGeom>
+                  </pic:spPr>
+                </pic:pic>
+              </a:graphicData>
+            </a:graphic>
+          </wp:inline>
+        </w:drawing>
+      </w:r>
+    </w:p>
+    <w:p>
+      <w:r>
+        <w:rPr>
+          <w:noProof/>
+          <w:lang w:eastAsia="de-CH"/>
+        </w:rPr>
+        <w:lastRenderedPageBreak/>
+        <w:drawing>
+          <wp:inline distT="0" distB="0" distL="0" distR="0" wp14:anchorId="765C4604" wp14:editId="4CF6EE41">
+            <wp:extent cx="3657600" cy="1756229"/>
+            <wp:effectExtent l="0" t="0" r="0" b="0"/>
+            <wp:docPr id="4" name="Picture 4"/>
+            <wp:cNvGraphicFramePr>
+              <a:graphicFrameLocks xmlns:a="http://schemas.openxmlformats.org/drawingml/2006/main" noChangeAspect="1"/>
+            </wp:cNvGraphicFramePr>
+            <a:graphic xmlns:a="http://schemas.openxmlformats.org/drawingml/2006/main">
+              <a:graphicData uri="http://schemas.openxmlformats.org/drawingml/2006/picture">
+                <pic:pic xmlns:pic="http://schemas.openxmlformats.org/drawingml/2006/picture">
+                  <pic:nvPicPr>
+                    <pic:cNvPr id="1" name=""/>
+                    <pic:cNvPicPr/>
+                  </pic:nvPicPr>
+                  <pic:blipFill>
+                    <a:blip r:embed="rId12"/>
+                    <a:stretch>
+                      <a:fillRect/>
+                    </a:stretch>
+                  </pic:blipFill>
+                  <pic:spPr>
+                    <a:xfrm>
+                      <a:off x="0" y="0"/>
+                      <a:ext cx="3674593" cy="1764388"/>
+                    </a:xfrm>
+                    <a:prstGeom prst="rect">
+                      <a:avLst/>
+                    </a:prstGeom>
+                  </pic:spPr>
+                </pic:pic>
+              </a:graphicData>
+            </a:graphic>
+          </wp:inline>
+        </w:drawing>
+      </w:r>
+    </w:p>
+    <w:p>
+      <w:pPr>
+        <w:pStyle w:val="Heading2"/>
+      </w:pPr>
+      <w:bookmarkStart w:id="19" w:name="_Toc475549169"/>
+      <w:r>
+        <w:t>Kontrollflüsse und Schleifen</w:t>
+      </w:r>
+      <w:bookmarkEnd w:id="19"/>
+    </w:p>
+    <w:p>
+      <w:r>
+        <w:rPr>
+          <w:noProof/>
+          <w:lang w:eastAsia="de-CH"/>
+        </w:rPr>
+        <w:drawing>
+          <wp:inline distT="0" distB="0" distL="0" distR="0" wp14:anchorId="381F158C" wp14:editId="1B8A5ED9">
+            <wp:extent cx="3829539" cy="1995396"/>
+            <wp:effectExtent l="0" t="0" r="0" b="5080"/>
+            <wp:docPr id="5" name="Picture 5"/>
+            <wp:cNvGraphicFramePr>
+              <a:graphicFrameLocks xmlns:a="http://schemas.openxmlformats.org/drawingml/2006/main" noChangeAspect="1"/>
+            </wp:cNvGraphicFramePr>
+            <a:graphic xmlns:a="http://schemas.openxmlformats.org/drawingml/2006/main">
+              <a:graphicData uri="http://schemas.openxmlformats.org/drawingml/2006/picture">
+                <pic:pic xmlns:pic="http://schemas.openxmlformats.org/drawingml/2006/picture">
+                  <pic:nvPicPr>
+                    <pic:cNvPr id="1" name=""/>
+                    <pic:cNvPicPr/>
+                  </pic:nvPicPr>
+                  <pic:blipFill>
+                    <a:blip r:embed="rId13"/>
+                    <a:stretch>
+                      <a:fillRect/>
+                    </a:stretch>
+                  </pic:blipFill>
+                  <pic:spPr>
+                    <a:xfrm>
+                      <a:off x="0" y="0"/>
+                      <a:ext cx="3839283" cy="2000473"/>
+                    </a:xfrm>
+                    <a:prstGeom prst="rect">
+                      <a:avLst/>
+                    </a:prstGeom>
+                  </pic:spPr>
+                </pic:pic>
+              </a:graphicData>
+            </a:graphic>
+          </wp:inline>
+        </w:drawing>
+      </w:r>
+    </w:p>
+    <w:p>
+      <w:pPr>
+        <w:pStyle w:val="Heading2"/>
+      </w:pPr>
+      <w:bookmarkStart w:id="20" w:name="_Toc475549170"/>
+      <w:r>
+        <w:t>Zusammengesetzte Datentypen und Zeiger</w:t>
+      </w:r>
+      <w:bookmarkEnd w:id="20"/>
+    </w:p>
+    <w:p>
+      <w:r>
+        <w:rPr>
+          <w:noProof/>
+          <w:lang w:eastAsia="de-CH"/>
+        </w:rPr>
+        <w:drawing>
+          <wp:inline distT="0" distB="0" distL="0" distR="0" wp14:anchorId="26656D25" wp14:editId="1C18F4C4">
+            <wp:extent cx="4173416" cy="1732943"/>
+            <wp:effectExtent l="0" t="0" r="0" b="635"/>
+            <wp:docPr id="6" name="Picture 6"/>
+            <wp:cNvGraphicFramePr>
+              <a:graphicFrameLocks xmlns:a="http://schemas.openxmlformats.org/drawingml/2006/main" noChangeAspect="1"/>
+            </wp:cNvGraphicFramePr>
+            <a:graphic xmlns:a="http://schemas.openxmlformats.org/drawingml/2006/main">
+              <a:graphicData uri="http://schemas.openxmlformats.org/drawingml/2006/picture">
+                <pic:pic xmlns:pic="http://schemas.openxmlformats.org/drawingml/2006/picture">
+                  <pic:nvPicPr>
+                    <pic:cNvPr id="1" name=""/>
+                    <pic:cNvPicPr/>
+                  </pic:nvPicPr>
+                  <pic:blipFill>
+                    <a:blip r:embed="rId14"/>
+                    <a:stretch>
+                      <a:fillRect/>
+                    </a:stretch>
+                  </pic:blipFill>
+                  <pic:spPr>
+                    <a:xfrm>
+                      <a:off x="0" y="0"/>
+                      <a:ext cx="4197365" cy="1742887"/>
+                    </a:xfrm>
+                    <a:prstGeom prst="rect">
+                      <a:avLst/>
+                    </a:prstGeom>
+                  </pic:spPr>
+                </pic:pic>
+              </a:graphicData>
+            </a:graphic>
+          </wp:inline>
+        </w:drawing>
+      </w:r>
+    </w:p>
+    <w:p>
+      <w:pPr>
+        <w:pStyle w:val="Heading2"/>
+      </w:pPr>
+      <w:bookmarkStart w:id="21" w:name="_Toc475549171"/>
+      <w:r>
+        <w:t>Aufbau einer Programmierumgebung</w:t>
+      </w:r>
+      <w:bookmarkEnd w:id="21"/>
+    </w:p>
+    <w:p>
+      <w:r>
+        <w:rPr>
+          <w:noProof/>
+          <w:lang w:eastAsia="de-CH"/>
+        </w:rPr>
+        <w:drawing>
+          <wp:inline distT="0" distB="0" distL="0" distR="0" wp14:anchorId="0472D242" wp14:editId="43F8D34A">
+            <wp:extent cx="2813539" cy="1666742"/>
+            <wp:effectExtent l="0" t="0" r="6350" b="0"/>
+            <wp:docPr id="7" name="Picture 7"/>
+            <wp:cNvGraphicFramePr>
+              <a:graphicFrameLocks xmlns:a="http://schemas.openxmlformats.org/drawingml/2006/main" noChangeAspect="1"/>
+            </wp:cNvGraphicFramePr>
+            <a:graphic xmlns:a="http://schemas.openxmlformats.org/drawingml/2006/main">
+              <a:graphicData uri="http://schemas.openxmlformats.org/drawingml/2006/picture">
+                <pic:pic xmlns:pic="http://schemas.openxmlformats.org/drawingml/2006/picture">
+                  <pic:nvPicPr>
+                    <pic:cNvPr id="1" name=""/>
+                    <pic:cNvPicPr/>
+                  </pic:nvPicPr>
+                  <pic:blipFill>
+                    <a:blip r:embed="rId15"/>
+                    <a:stretch>
+                      <a:fillRect/>
+                    </a:stretch>
+                  </pic:blipFill>
+                  <pic:spPr>
+                    <a:xfrm>
+                      <a:off x="0" y="0"/>
+                      <a:ext cx="2836132" cy="1680126"/>
+                    </a:xfrm>
+                    <a:prstGeom prst="rect">
+                      <a:avLst/>
+                    </a:prstGeom>
+                  </pic:spPr>
+                </pic:pic>
+              </a:graphicData>
+            </a:graphic>
+          </wp:inline>
+        </w:drawing>
+      </w:r>
+    </w:p>
+    <w:p>
+      <w:pPr>
+        <w:pStyle w:val="Heading2"/>
+      </w:pPr>
+      <w:bookmarkStart w:id="22" w:name="_Toc475549172"/>
+      <w:r>
+        <w:lastRenderedPageBreak/>
+        <w:t>Gründe für C</w:t>
+      </w:r>
+      <w:bookmarkEnd w:id="22"/>
+    </w:p>
+    <w:p>
+      <w:r>
+        <w:rPr>
+          <w:noProof/>
+          <w:lang w:eastAsia="de-CH"/>
+        </w:rPr>
+        <w:drawing>
+          <wp:inline distT="0" distB="0" distL="0" distR="0" wp14:anchorId="3BCEA941" wp14:editId="0240079F">
+            <wp:extent cx="5423877" cy="2097328"/>
+            <wp:effectExtent l="0" t="0" r="5715" b="0"/>
+            <wp:docPr id="8" name="Picture 8"/>
+            <wp:cNvGraphicFramePr>
+              <a:graphicFrameLocks xmlns:a="http://schemas.openxmlformats.org/drawingml/2006/main" noChangeAspect="1"/>
+            </wp:cNvGraphicFramePr>
+            <a:graphic xmlns:a="http://schemas.openxmlformats.org/drawingml/2006/main">
+              <a:graphicData uri="http://schemas.openxmlformats.org/drawingml/2006/picture">
+                <pic:pic xmlns:pic="http://schemas.openxmlformats.org/drawingml/2006/picture">
+                  <pic:nvPicPr>
+                    <pic:cNvPr id="1" name=""/>
+                    <pic:cNvPicPr/>
+                  </pic:nvPicPr>
+                  <pic:blipFill>
+                    <a:blip r:embed="rId16"/>
+                    <a:stretch>
+                      <a:fillRect/>
+                    </a:stretch>
+                  </pic:blipFill>
+                  <pic:spPr>
+                    <a:xfrm>
+                      <a:off x="0" y="0"/>
+                      <a:ext cx="5435194" cy="2101704"/>
+                    </a:xfrm>
+                    <a:prstGeom prst="rect">
+                      <a:avLst/>
+                    </a:prstGeom>
+                  </pic:spPr>
+                </pic:pic>
+              </a:graphicData>
+            </a:graphic>
+          </wp:inline>
+        </w:drawing>
+      </w:r>
+    </w:p>
+    <w:p>
+      <w:pPr>
+        <w:pStyle w:val="Heading2"/>
+      </w:pPr>
+      <w:bookmarkStart w:id="23" w:name="_Toc475549173"/>
+      <w:r>
+        <w:t>Dateien in C</w:t>
+      </w:r>
+      <w:bookmarkEnd w:id="23"/>
+    </w:p>
+    <w:p>
+      <w:r>
+        <w:rPr>
+          <w:noProof/>
+          <w:lang w:eastAsia="de-CH"/>
+        </w:rPr>
+        <w:drawing>
+          <wp:inline distT="0" distB="0" distL="0" distR="0" wp14:anchorId="6D710C8A" wp14:editId="24FB09AA">
+            <wp:extent cx="5337908" cy="1927578"/>
+            <wp:effectExtent l="0" t="0" r="0" b="0"/>
+            <wp:docPr id="9" name="Picture 9"/>
+            <wp:cNvGraphicFramePr>
+              <a:graphicFrameLocks xmlns:a="http://schemas.openxmlformats.org/drawingml/2006/main" noChangeAspect="1"/>
+            </wp:cNvGraphicFramePr>
+            <a:graphic xmlns:a="http://schemas.openxmlformats.org/drawingml/2006/main">
+              <a:graphicData uri="http://schemas.openxmlformats.org/drawingml/2006/picture">
+                <pic:pic xmlns:pic="http://schemas.openxmlformats.org/drawingml/2006/picture">
+                  <pic:nvPicPr>
+                    <pic:cNvPr id="1" name=""/>
+                    <pic:cNvPicPr/>
+                  </pic:nvPicPr>
+                  <pic:blipFill>
+                    <a:blip r:embed="rId17"/>
+                    <a:stretch>
+                      <a:fillRect/>
+                    </a:stretch>
+                  </pic:blipFill>
+                  <pic:spPr>
+                    <a:xfrm>
+                      <a:off x="0" y="0"/>
+                      <a:ext cx="5364946" cy="1937342"/>
+                    </a:xfrm>
+                    <a:prstGeom prst="rect">
+                      <a:avLst/>
+                    </a:prstGeom>
+                  </pic:spPr>
+                </pic:pic>
+              </a:graphicData>
+            </a:graphic>
+          </wp:inline>
+        </w:drawing>
+      </w:r>
+    </w:p>
+    <w:p>
+      <w:pPr>
+        <w:pStyle w:val="Heading2"/>
+      </w:pPr>
+      <w:bookmarkStart w:id="24" w:name="_Toc475549174"/>
+      <w:r>
+        <w:t>Das erste C Programm</w:t>
+      </w:r>
+      <w:bookmarkEnd w:id="24"/>
+    </w:p>
+    <w:p>
+      <w:r>
+        <w:rPr>
+          <w:noProof/>
+          <w:lang w:eastAsia="de-CH"/>
+        </w:rPr>
+        <w:drawing>
+          <wp:inline distT="0" distB="0" distL="0" distR="0" wp14:anchorId="4DAE8F28" wp14:editId="3CB6C78D">
+            <wp:extent cx="3063631" cy="1419731"/>
+            <wp:effectExtent l="0" t="0" r="3810" b="9525"/>
+            <wp:docPr id="10" name="Picture 10"/>
+            <wp:cNvGraphicFramePr>
+              <a:graphicFrameLocks xmlns:a="http://schemas.openxmlformats.org/drawingml/2006/main" noChangeAspect="1"/>
+            </wp:cNvGraphicFramePr>
+            <a:graphic xmlns:a="http://schemas.openxmlformats.org/drawingml/2006/main">
+              <a:graphicData uri="http://schemas.openxmlformats.org/drawingml/2006/picture">
+                <pic:pic xmlns:pic="http://schemas.openxmlformats.org/drawingml/2006/picture">
+                  <pic:nvPicPr>
+                    <pic:cNvPr id="1" name=""/>
+                    <pic:cNvPicPr/>
+                  </pic:nvPicPr>
+                  <pic:blipFill>
+                    <a:blip r:embed="rId18"/>
+                    <a:stretch>
+                      <a:fillRect/>
+                    </a:stretch>
+                  </pic:blipFill>
+                  <pic:spPr>
+                    <a:xfrm>
+                      <a:off x="0" y="0"/>
+                      <a:ext cx="3090970" cy="1432401"/>
+                    </a:xfrm>
+                    <a:prstGeom prst="rect">
+                      <a:avLst/>
+                    </a:prstGeom>
+                  </pic:spPr>
+                </pic:pic>
+              </a:graphicData>
+            </a:graphic>
+          </wp:inline>
+        </w:drawing>
+      </w:r>
+    </w:p>
+    <w:p>
+      <w:pPr>
+        <w:pStyle w:val="Heading2"/>
+      </w:pPr>
+      <w:bookmarkStart w:id="25" w:name="_Toc475549175"/>
+      <w:r>
+        <w:lastRenderedPageBreak/>
+        <w:t>Ein komplexeres C Programm</w:t>
+      </w:r>
+      <w:bookmarkEnd w:id="25"/>
+    </w:p>
+    <w:p>
+      <w:r>
+        <w:rPr>
+          <w:noProof/>
+          <w:lang w:eastAsia="de-CH"/>
+        </w:rPr>
+        <w:drawing>
+          <wp:inline distT="0" distB="0" distL="0" distR="0" wp14:anchorId="4B1233C7" wp14:editId="1459450B">
+            <wp:extent cx="3813908" cy="3187085"/>
+            <wp:effectExtent l="0" t="0" r="0" b="0"/>
+            <wp:docPr id="11" name="Picture 11"/>
+            <wp:cNvGraphicFramePr>
+              <a:graphicFrameLocks xmlns:a="http://schemas.openxmlformats.org/drawingml/2006/main" noChangeAspect="1"/>
+            </wp:cNvGraphicFramePr>
+            <a:graphic xmlns:a="http://schemas.openxmlformats.org/drawingml/2006/main">
+              <a:graphicData uri="http://schemas.openxmlformats.org/drawingml/2006/picture">
+                <pic:pic xmlns:pic="http://schemas.openxmlformats.org/drawingml/2006/picture">
+                  <pic:nvPicPr>
+                    <pic:cNvPr id="1" name=""/>
+                    <pic:cNvPicPr/>
+                  </pic:nvPicPr>
+                  <pic:blipFill>
+                    <a:blip r:embed="rId19"/>
+                    <a:stretch>
+                      <a:fillRect/>
+                    </a:stretch>
+                  </pic:blipFill>
+                  <pic:spPr>
+                    <a:xfrm>
+                      <a:off x="0" y="0"/>
+                      <a:ext cx="3824463" cy="3195905"/>
+                    </a:xfrm>
+                    <a:prstGeom prst="rect">
+                      <a:avLst/>
+                    </a:prstGeom>
+                  </pic:spPr>
+                </pic:pic>
+              </a:graphicData>
+            </a:graphic>
+          </wp:inline>
+        </w:drawing>
+      </w:r>
+    </w:p>
+    <w:p>
+      <w:pPr>
+        <w:pStyle w:val="Heading2"/>
+      </w:pPr>
+      <w:bookmarkStart w:id="26" w:name="_Toc475549176"/>
+      <w:r>
+        <w:t>ASCII Tabelle</w:t>
+      </w:r>
+      <w:bookmarkEnd w:id="26"/>
+    </w:p>
+    <w:p>
+      <w:r>
+        <w:rPr>
+          <w:noProof/>
+          <w:lang w:eastAsia="de-CH"/>
+        </w:rPr>
+        <w:drawing>
+          <wp:inline distT="0" distB="0" distL="0" distR="0" wp14:anchorId="3FBA721D" wp14:editId="6EB8A86F">
+            <wp:extent cx="5760720" cy="4161155"/>
+            <wp:effectExtent l="0" t="0" r="0" b="0"/>
+            <wp:docPr id="12" name="Picture 12"/>
+            <wp:cNvGraphicFramePr>
+              <a:graphicFrameLocks xmlns:a="http://schemas.openxmlformats.org/drawingml/2006/main" noChangeAspect="1"/>
+            </wp:cNvGraphicFramePr>
+            <a:graphic xmlns:a="http://schemas.openxmlformats.org/drawingml/2006/main">
+              <a:graphicData uri="http://schemas.openxmlformats.org/drawingml/2006/picture">
+                <pic:pic xmlns:pic="http://schemas.openxmlformats.org/drawingml/2006/picture">
+                  <pic:nvPicPr>
+                    <pic:cNvPr id="1" name=""/>
+                    <pic:cNvPicPr/>
+                  </pic:nvPicPr>
+                  <pic:blipFill>
+                    <a:blip r:embed="rId20"/>
+                    <a:stretch>
+                      <a:fillRect/>
+                    </a:stretch>
+                  </pic:blipFill>
+                  <pic:spPr>
+                    <a:xfrm>
+                      <a:off x="0" y="0"/>
+                      <a:ext cx="5760720" cy="4161155"/>
+                    </a:xfrm>
+                    <a:prstGeom prst="rect">
+                      <a:avLst/>
+                    </a:prstGeom>
+                  </pic:spPr>
+                </pic:pic>
+              </a:graphicData>
+            </a:graphic>
+          </wp:inline>
+        </w:drawing>
+      </w:r>
+    </w:p>
+    <w:p/>
+    <w:p>
+      <w:pPr>
+        <w:pStyle w:val="Heading1"/>
+      </w:pPr>
+      <w:bookmarkStart w:id="27" w:name="_Toc475549177"/>
+      <w:r>
+        <w:lastRenderedPageBreak/>
+        <w:t>Woche 2</w:t>
+      </w:r>
+      <w:bookmarkEnd w:id="27"/>
+    </w:p>
+    <w:p>
       <w:r>
         <w:t>TODO</w:t>
       </w:r>
     </w:p>
     <w:p/>
     <w:sectPr>
-      <w:headerReference w:type="default" r:id="rId9"/>
-      <w:footerReference w:type="default" r:id="rId10"/>
+      <w:headerReference w:type="default" r:id="rId21"/>
+      <w:footerReference w:type="default" r:id="rId22"/>
       <w:pgSz w:w="11906" w:h="16838"/>
       <w:pgMar w:top="1417" w:right="1417" w:bottom="1134" w:left="1417" w:header="708" w:footer="708" w:gutter="0"/>
       <w:pgNumType w:start="0"/>
@@ -1206,7 +2859,7 @@
       <w:rPr>
         <w:noProof/>
       </w:rPr>
-      <w:t>3</w:t>
+      <w:t>7</w:t>
     </w:r>
     <w:r>
       <w:rPr>
@@ -1248,7 +2901,7 @@
       <w:rPr>
         <w:noProof/>
       </w:rPr>
-      <w:t>3</w:t>
+      <w:t>7</w:t>
     </w:r>
     <w:r>
       <w:rPr>
@@ -1328,7 +2981,7 @@
         <w:rFonts w:ascii="Symbol" w:hAnsi="Symbol" w:hint="default"/>
       </w:rPr>
     </w:lvl>
-    <w:lvl w:ilvl="1" w:tplc="08070003" w:tentative="1">
+    <w:lvl w:ilvl="1" w:tplc="08070003">
       <w:start w:val="1"/>
       <w:numFmt w:val="bullet"/>
       <w:lvlText w:val="o"/>
@@ -1340,7 +2993,7 @@
         <w:rFonts w:ascii="Courier New" w:hAnsi="Courier New" w:cs="Courier New" w:hint="default"/>
       </w:rPr>
     </w:lvl>
-    <w:lvl w:ilvl="2" w:tplc="08070005" w:tentative="1">
+    <w:lvl w:ilvl="2" w:tplc="08070005">
       <w:start w:val="1"/>
       <w:numFmt w:val="bullet"/>
       <w:lvlText w:val=""/>
@@ -2787,7 +4440,7 @@
 </file>
 
 <file path=customXml/itemProps2.xml><?xml version="1.0" encoding="utf-8"?>
-<ds:datastoreItem xmlns:ds="http://schemas.openxmlformats.org/officeDocument/2006/customXml" ds:itemID="{39922568-04FA-4B27-A957-55839155382A}">
+<ds:datastoreItem xmlns:ds="http://schemas.openxmlformats.org/officeDocument/2006/customXml" ds:itemID="{9B7940F2-0CA3-4959-99A7-B4FFCA3C1434}">
   <ds:schemaRefs>
     <ds:schemaRef ds:uri="http://schemas.openxmlformats.org/officeDocument/2006/bibliography"/>
   </ds:schemaRefs>

</xml_diff>